<commit_message>
Adding in class desciptions
</commit_message>
<xml_diff>
--- a/Kapil/Code conventions.docx
+++ b/Kapil/Code conventions.docx
@@ -337,79 +337,67 @@
       <w:pPr>
         <w:pStyle w:val="ListParagraph"/>
         <w:numPr>
-          <w:ilvl w:val="1"/>
-          <w:numId w:val="2"/>
-        </w:numPr>
-      </w:pPr>
-      <w:r>
-        <w:t>Apply the same rule when preparing function names and class name, as per variable names</w:t>
-      </w:r>
-    </w:p>
-    <w:p>
-      <w:pPr>
-        <w:pStyle w:val="ListParagraph"/>
-        <w:numPr>
           <w:ilvl w:val="0"/>
           <w:numId w:val="2"/>
         </w:numPr>
       </w:pPr>
-      <w:r>
-        <w:t>Commenting</w:t>
-      </w:r>
-    </w:p>
-    <w:p>
-      <w:pPr>
-        <w:pStyle w:val="ListParagraph"/>
-        <w:numPr>
-          <w:ilvl w:val="1"/>
-          <w:numId w:val="2"/>
-        </w:numPr>
-      </w:pPr>
-      <w:r>
-        <w:t>It is essential to write the comment that describes what the file is at the top of the file</w:t>
-      </w:r>
-    </w:p>
-    <w:p>
-      <w:pPr>
-        <w:pStyle w:val="ListParagraph"/>
-        <w:numPr>
-          <w:ilvl w:val="1"/>
-          <w:numId w:val="2"/>
-        </w:numPr>
-      </w:pPr>
-      <w:r>
-        <w:lastRenderedPageBreak/>
-        <w:t>For each function in the header file, comment to tell what the function’s purpose is</w:t>
-      </w:r>
-    </w:p>
-    <w:p>
-      <w:pPr>
-        <w:pStyle w:val="ListParagraph"/>
-        <w:numPr>
-          <w:ilvl w:val="1"/>
-          <w:numId w:val="2"/>
-        </w:numPr>
-      </w:pPr>
-      <w:r>
-        <w:t>When declaring classes, comment on the purpose of the class</w:t>
-      </w:r>
-    </w:p>
-    <w:p>
-      <w:pPr>
-        <w:pStyle w:val="ListParagraph"/>
-        <w:numPr>
-          <w:ilvl w:val="1"/>
-          <w:numId w:val="2"/>
-        </w:numPr>
-      </w:pPr>
-      <w:r>
-        <w:t xml:space="preserve">Comments are generally not necessary for variable names as they are quite self </w:t>
-      </w:r>
-      <w:r>
-        <w:t>explanatory</w:t>
-      </w:r>
       <w:bookmarkStart w:id="0" w:name="_GoBack"/>
       <w:bookmarkEnd w:id="0"/>
+      <w:r>
+        <w:t>Commenting</w:t>
+      </w:r>
+    </w:p>
+    <w:p>
+      <w:pPr>
+        <w:pStyle w:val="ListParagraph"/>
+        <w:numPr>
+          <w:ilvl w:val="1"/>
+          <w:numId w:val="2"/>
+        </w:numPr>
+      </w:pPr>
+      <w:r>
+        <w:t>It is essential to write the comment that describes what the file is at the top of the file</w:t>
+      </w:r>
+    </w:p>
+    <w:p>
+      <w:pPr>
+        <w:pStyle w:val="ListParagraph"/>
+        <w:numPr>
+          <w:ilvl w:val="1"/>
+          <w:numId w:val="2"/>
+        </w:numPr>
+      </w:pPr>
+      <w:r>
+        <w:t>For each function in the header file, comment to tell what the function’s purpose is</w:t>
+      </w:r>
+    </w:p>
+    <w:p>
+      <w:pPr>
+        <w:pStyle w:val="ListParagraph"/>
+        <w:numPr>
+          <w:ilvl w:val="1"/>
+          <w:numId w:val="2"/>
+        </w:numPr>
+      </w:pPr>
+      <w:r>
+        <w:t>When declaring classes, comment on the purpose of the class</w:t>
+      </w:r>
+    </w:p>
+    <w:p>
+      <w:pPr>
+        <w:pStyle w:val="ListParagraph"/>
+        <w:numPr>
+          <w:ilvl w:val="1"/>
+          <w:numId w:val="2"/>
+        </w:numPr>
+      </w:pPr>
+      <w:r>
+        <w:lastRenderedPageBreak/>
+        <w:t xml:space="preserve">Comments are generally not necessary for variable names as they are quite self </w:t>
+      </w:r>
+      <w:r>
+        <w:t>explanatory</w:t>
+      </w:r>
       <w:r>
         <w:t>, however if necessary then it is OK to have some comments to describe the purpose of a variable</w:t>
       </w:r>

</xml_diff>